<commit_message>
Implemented language change and began translating the game to English. Also, added more monologues
</commit_message>
<xml_diff>
--- a/NOT_FOR_RELEASE/general_info.docx
+++ b/NOT_FOR_RELEASE/general_info.docx
@@ -86,6 +86,26 @@
           <w:lang w:eastAsia="en-CA"/>
         </w:rPr>
         <w:t>Коп2 – Bishop H.</w:t>
+      </w:r>
+      <w:r>
+        <w:rPr>
+          <w:rFonts w:eastAsia="Times New Roman" w:cs="Times New Roman" w:ascii="Times New Roman" w:hAnsi="Times New Roman"/>
+          <w:color w:val="000000"/>
+          <w:sz w:val="24"/>
+          <w:szCs w:val="24"/>
+          <w:lang w:eastAsia="en-CA"/>
+        </w:rPr>
+        <w:t xml:space="preserve"> </w:t>
+      </w:r>
+      <w:r>
+        <w:rPr>
+          <w:rFonts w:eastAsia="Times New Roman" w:cs="Times New Roman" w:ascii="Times New Roman" w:hAnsi="Times New Roman"/>
+          <w:color w:val="000000"/>
+          <w:sz w:val="24"/>
+          <w:szCs w:val="24"/>
+          <w:lang w:eastAsia="en-CA"/>
+        </w:rPr>
+        <w:t>enry</w:t>
       </w:r>
     </w:p>
     <w:p>
@@ -1300,6 +1320,7 @@
     <w:qFormat/>
     <w:pPr>
       <w:widowControl/>
+      <w:suppressAutoHyphens w:val="true"/>
       <w:bidi w:val="0"/>
       <w:spacing w:lineRule="auto" w:line="259" w:before="0" w:after="160"/>
       <w:jc w:val="left"/>
@@ -1321,10 +1342,10 @@
     <w:qFormat/>
     <w:rPr/>
   </w:style>
-  <w:style w:type="paragraph" w:styleId="Style14">
-    <w:name w:val="Заголовок"/>
+  <w:style w:type="paragraph" w:styleId="Heading">
+    <w:name w:val="Heading"/>
     <w:basedOn w:val="Normal"/>
-    <w:next w:val="Style15"/>
+    <w:next w:val="TextBody"/>
     <w:qFormat/>
     <w:pPr>
       <w:keepNext w:val="true"/>
@@ -1336,7 +1357,7 @@
       <w:szCs w:val="28"/>
     </w:rPr>
   </w:style>
-  <w:style w:type="paragraph" w:styleId="Style15">
+  <w:style w:type="paragraph" w:styleId="TextBody">
     <w:name w:val="Body Text"/>
     <w:basedOn w:val="Normal"/>
     <w:pPr>
@@ -1344,15 +1365,15 @@
     </w:pPr>
     <w:rPr/>
   </w:style>
-  <w:style w:type="paragraph" w:styleId="Style16">
+  <w:style w:type="paragraph" w:styleId="List">
     <w:name w:val="List"/>
-    <w:basedOn w:val="Style15"/>
+    <w:basedOn w:val="TextBody"/>
     <w:pPr/>
     <w:rPr>
       <w:rFonts w:cs="Lucida Sans"/>
     </w:rPr>
   </w:style>
-  <w:style w:type="paragraph" w:styleId="Style17">
+  <w:style w:type="paragraph" w:styleId="Caption">
     <w:name w:val="Caption"/>
     <w:basedOn w:val="Normal"/>
     <w:qFormat/>
@@ -1368,7 +1389,33 @@
       <w:szCs w:val="24"/>
     </w:rPr>
   </w:style>
-  <w:style w:type="paragraph" w:styleId="Style18">
+  <w:style w:type="paragraph" w:styleId="Index">
+    <w:name w:val="Index"/>
+    <w:basedOn w:val="Normal"/>
+    <w:qFormat/>
+    <w:pPr>
+      <w:suppressLineNumbers/>
+    </w:pPr>
+    <w:rPr>
+      <w:rFonts w:cs="Lucida Sans"/>
+    </w:rPr>
+  </w:style>
+  <w:style w:type="paragraph" w:styleId="Style14">
+    <w:name w:val="Заголовок"/>
+    <w:basedOn w:val="Normal"/>
+    <w:next w:val="TextBody"/>
+    <w:qFormat/>
+    <w:pPr>
+      <w:keepNext w:val="true"/>
+      <w:spacing w:before="240" w:after="120"/>
+    </w:pPr>
+    <w:rPr>
+      <w:rFonts w:ascii="Liberation Sans" w:hAnsi="Liberation Sans" w:eastAsia="Microsoft YaHei" w:cs="Lucida Sans"/>
+      <w:sz w:val="28"/>
+      <w:szCs w:val="28"/>
+    </w:rPr>
+  </w:style>
+  <w:style w:type="paragraph" w:styleId="Style15">
     <w:name w:val="Указатель"/>
     <w:basedOn w:val="Normal"/>
     <w:qFormat/>

</xml_diff>